<commit_message>
rendu 2 tp 1
</commit_message>
<xml_diff>
--- a/tp1_programmation.docx
+++ b/tp1_programmation.docx
@@ -30,23 +30,290 @@
     <w:p>
       <w:r>
         <w:tab/>
-        <w:t>i,j,longueur,largeur : ENTIERS</w:t>
-      </w:r>
-      <w:r>
-        <w:t xml:space="preserve"> //correspond aux lignes, i aux colonnes</w:t>
+      </w:r>
+      <w:proofErr w:type="spellStart"/>
+      <w:proofErr w:type="gramStart"/>
+      <w:r>
+        <w:t>i,j</w:t>
+      </w:r>
+      <w:proofErr w:type="gramEnd"/>
+      <w:r>
+        <w:t>,longueur,largeur</w:t>
+      </w:r>
+      <w:proofErr w:type="spellEnd"/>
+      <w:r>
+        <w:t> : ENTIERS</w:t>
+      </w:r>
+      <w:r>
+        <w:t xml:space="preserve"> //</w:t>
+      </w:r>
+      <w:r>
+        <w:t xml:space="preserve">j </w:t>
+      </w:r>
+      <w:r>
+        <w:t>correspond aux lignes, i aux colonnes</w:t>
+      </w:r>
+    </w:p>
+    <w:p>
+      <w:r>
+        <w:tab/>
+      </w:r>
+      <w:proofErr w:type="gramStart"/>
+      <w:r>
+        <w:t>ligne</w:t>
+      </w:r>
+      <w:proofErr w:type="gramEnd"/>
+      <w:r>
+        <w:t> : CHAINE</w:t>
+      </w:r>
+    </w:p>
+    <w:p>
+      <w:r>
+        <w:t>DEBUT</w:t>
+      </w:r>
+    </w:p>
+    <w:p>
+      <w:pPr>
+        <w:ind w:left="708"/>
+      </w:pPr>
+      <w:r>
+        <w:t>ECRIRE Entrer une longueur</w:t>
+      </w:r>
+    </w:p>
+    <w:p>
+      <w:pPr>
+        <w:ind w:left="708"/>
+      </w:pPr>
+      <w:r>
+        <w:t>LIRE longueur</w:t>
+      </w:r>
+    </w:p>
+    <w:p>
+      <w:pPr>
+        <w:ind w:left="708"/>
+      </w:pPr>
+      <w:r>
+        <w:t>ECRIRE Entrer une largeur</w:t>
+      </w:r>
+    </w:p>
+    <w:p>
+      <w:pPr>
+        <w:ind w:left="708"/>
+      </w:pPr>
+      <w:r>
+        <w:t>LIRE largeur</w:t>
+      </w:r>
+    </w:p>
+    <w:p>
+      <w:pPr>
+        <w:ind w:firstLine="708"/>
+      </w:pPr>
+      <w:r>
+        <w:t>POUR j</w:t>
+      </w:r>
+      <w:r>
+        <w:t xml:space="preserve"> de 1 à largeur</w:t>
+      </w:r>
+      <w:r>
+        <w:t xml:space="preserve"> FAIRE</w:t>
+      </w:r>
+    </w:p>
+    <w:p>
+      <w:pPr>
+        <w:ind w:firstLine="708"/>
+      </w:pPr>
+      <w:r>
+        <w:tab/>
+      </w:r>
+      <w:proofErr w:type="gramStart"/>
+      <w:r>
+        <w:t>l</w:t>
       </w:r>
       <w:bookmarkStart w:id="0" w:name="_GoBack"/>
       <w:bookmarkEnd w:id="0"/>
-    </w:p>
-    <w:p>
+      <w:r>
+        <w:t>igne</w:t>
+      </w:r>
+      <w:proofErr w:type="gramEnd"/>
+      <w:r>
+        <w:t xml:space="preserve"> &lt;- « »</w:t>
+      </w:r>
+    </w:p>
+    <w:p>
+      <w:pPr>
+        <w:ind w:left="708" w:firstLine="708"/>
+      </w:pPr>
+      <w:r>
+        <w:t>POUR</w:t>
+      </w:r>
+      <w:r>
+        <w:t xml:space="preserve"> i de 1 à longueur FAIRE </w:t>
+      </w:r>
+    </w:p>
+    <w:p>
+      <w:pPr>
+        <w:ind w:left="1416" w:firstLine="708"/>
+      </w:pPr>
+      <w:r>
+        <w:t xml:space="preserve">SI </w:t>
+      </w:r>
+      <w:proofErr w:type="spellStart"/>
+      <w:r>
+        <w:t>j</w:t>
+      </w:r>
+      <w:proofErr w:type="spellEnd"/>
+      <w:r>
+        <w:t>=1 OU j=largeur ALORS</w:t>
+      </w:r>
+    </w:p>
+    <w:p>
+      <w:pPr>
+        <w:ind w:left="1416" w:firstLine="708"/>
+      </w:pPr>
       <w:r>
         <w:tab/>
-        <w:t>ligne : CHAINE</w:t>
-      </w:r>
-    </w:p>
-    <w:p>
-      <w:r>
-        <w:t>DEBUT</w:t>
+      </w:r>
+      <w:proofErr w:type="gramStart"/>
+      <w:r>
+        <w:t>l</w:t>
+      </w:r>
+      <w:r>
+        <w:t>igne</w:t>
+      </w:r>
+      <w:proofErr w:type="gramEnd"/>
+      <w:r>
+        <w:t xml:space="preserve"> </w:t>
+      </w:r>
+      <w:r>
+        <w:t>&lt;-</w:t>
+      </w:r>
+      <w:r>
+        <w:t xml:space="preserve"> </w:t>
+      </w:r>
+      <w:r>
+        <w:t>ligne</w:t>
+      </w:r>
+      <w:r>
+        <w:t xml:space="preserve"> </w:t>
+      </w:r>
+      <w:r>
+        <w:t>&amp;</w:t>
+      </w:r>
+      <w:r>
+        <w:t xml:space="preserve"> </w:t>
+      </w:r>
+      <w:r>
+        <w:t>’*’</w:t>
+      </w:r>
+    </w:p>
+    <w:p>
+      <w:pPr>
+        <w:ind w:left="1416" w:firstLine="708"/>
+      </w:pPr>
+      <w:r>
+        <w:t>SINON</w:t>
+      </w:r>
+    </w:p>
+    <w:p>
+      <w:pPr>
+        <w:ind w:left="2124" w:firstLine="708"/>
+      </w:pPr>
+      <w:r>
+        <w:t>SI i=1 OU i=LONGUEUR</w:t>
+      </w:r>
+    </w:p>
+    <w:p>
+      <w:pPr>
+        <w:ind w:left="2832" w:firstLine="708"/>
+      </w:pPr>
+      <w:proofErr w:type="gramStart"/>
+      <w:r>
+        <w:t>li</w:t>
+      </w:r>
+      <w:r>
+        <w:t>gne</w:t>
+      </w:r>
+      <w:proofErr w:type="gramEnd"/>
+      <w:r>
+        <w:t xml:space="preserve"> </w:t>
+      </w:r>
+      <w:r>
+        <w:t>&lt;-</w:t>
+      </w:r>
+      <w:r>
+        <w:t xml:space="preserve"> </w:t>
+      </w:r>
+      <w:r>
+        <w:t>ligne</w:t>
+      </w:r>
+      <w:r>
+        <w:t xml:space="preserve"> </w:t>
+      </w:r>
+      <w:r>
+        <w:t>&amp;</w:t>
+      </w:r>
+      <w:r>
+        <w:t xml:space="preserve"> </w:t>
+      </w:r>
+      <w:r>
+        <w:t>’*’</w:t>
+      </w:r>
+    </w:p>
+    <w:p>
+      <w:pPr>
+        <w:ind w:left="2124" w:firstLine="708"/>
+      </w:pPr>
+      <w:r>
+        <w:t>SINON</w:t>
+      </w:r>
+    </w:p>
+    <w:p>
+      <w:pPr>
+        <w:ind w:left="2124" w:firstLine="708"/>
+      </w:pPr>
+      <w:r>
+        <w:tab/>
+        <w:t xml:space="preserve"> </w:t>
+      </w:r>
+      <w:proofErr w:type="gramStart"/>
+      <w:r>
+        <w:t>li</w:t>
+      </w:r>
+      <w:r>
+        <w:t>gne</w:t>
+      </w:r>
+      <w:proofErr w:type="gramEnd"/>
+      <w:r>
+        <w:t xml:space="preserve"> </w:t>
+      </w:r>
+      <w:r>
+        <w:t>&lt;-</w:t>
+      </w:r>
+      <w:r>
+        <w:t xml:space="preserve"> </w:t>
+      </w:r>
+      <w:r>
+        <w:t>ligne</w:t>
+      </w:r>
+      <w:r>
+        <w:t xml:space="preserve"> </w:t>
+      </w:r>
+      <w:r>
+        <w:t>&amp;</w:t>
+      </w:r>
+      <w:r>
+        <w:t xml:space="preserve"> </w:t>
+      </w:r>
+      <w:r>
+        <w:t xml:space="preserve">’+’ </w:t>
+      </w:r>
+    </w:p>
+    <w:p>
+      <w:pPr>
+        <w:ind w:left="2124" w:firstLine="708"/>
+      </w:pPr>
+      <w:r>
+        <w:t>FINSI</w:t>
       </w:r>
     </w:p>
     <w:p>
@@ -54,96 +321,10 @@
         <w:ind w:left="708"/>
       </w:pPr>
       <w:r>
-        <w:t>ECRIRE Entrer une longueur</w:t>
-      </w:r>
-    </w:p>
-    <w:p>
-      <w:pPr>
-        <w:ind w:left="708"/>
-      </w:pPr>
-      <w:r>
-        <w:t>LIRE longueur</w:t>
-      </w:r>
-    </w:p>
-    <w:p>
-      <w:pPr>
-        <w:ind w:left="708"/>
-      </w:pPr>
-      <w:r>
-        <w:t>ECRIRE Entrer une largeur</w:t>
-      </w:r>
-    </w:p>
-    <w:p>
-      <w:pPr>
-        <w:ind w:left="708"/>
-      </w:pPr>
-      <w:r>
-        <w:t>LIRE largeur</w:t>
-      </w:r>
-    </w:p>
-    <w:p>
-      <w:pPr>
-        <w:ind w:firstLine="708"/>
-      </w:pPr>
-      <w:r>
-        <w:t>POUR j</w:t>
-      </w:r>
-      <w:r>
-        <w:t xml:space="preserve"> de 1 à largeur</w:t>
-      </w:r>
-      <w:r>
-        <w:t xml:space="preserve"> FAIRE</w:t>
-      </w:r>
-    </w:p>
-    <w:p>
-      <w:pPr>
-        <w:ind w:left="708" w:firstLine="708"/>
-      </w:pPr>
-      <w:r>
-        <w:t>POUR</w:t>
-      </w:r>
-      <w:r>
-        <w:t xml:space="preserve"> i de 1 à longueur FAIRE </w:t>
-      </w:r>
-    </w:p>
-    <w:p>
-      <w:pPr>
-        <w:ind w:left="1416" w:firstLine="708"/>
-      </w:pPr>
-      <w:r>
-        <w:t>SI i=1 OU i=LONGUEUR</w:t>
-      </w:r>
-    </w:p>
-    <w:p>
-      <w:pPr>
-        <w:ind w:left="2124" w:firstLine="708"/>
-      </w:pPr>
-      <w:r>
-        <w:t>ligne&lt;-ligne&amp;’*’</w:t>
-      </w:r>
-    </w:p>
-    <w:p>
-      <w:pPr>
-        <w:ind w:left="1416" w:firstLine="708"/>
-      </w:pPr>
-      <w:r>
-        <w:t>SINON</w:t>
-      </w:r>
-    </w:p>
-    <w:p>
-      <w:pPr>
-        <w:ind w:left="1416" w:firstLine="708"/>
-      </w:pPr>
-      <w:r>
         <w:tab/>
-        <w:t xml:space="preserve"> ligne&lt;-ligne&amp;’+’ </w:t>
-      </w:r>
-    </w:p>
-    <w:p>
-      <w:pPr>
-        <w:ind w:left="1416" w:firstLine="708"/>
-      </w:pPr>
-      <w:r>
+      </w:r>
+      <w:r>
+        <w:tab/>
         <w:t>FINSI</w:t>
       </w:r>
     </w:p>
@@ -312,6 +493,7 @@
     <w:lsdException w:name="HTML Sample" w:semiHidden="1" w:unhideWhenUsed="1"/>
     <w:lsdException w:name="HTML Typewriter" w:semiHidden="1" w:unhideWhenUsed="1"/>
     <w:lsdException w:name="HTML Variable" w:semiHidden="1" w:unhideWhenUsed="1"/>
+    <w:lsdException w:name="Normal Table" w:semiHidden="1" w:unhideWhenUsed="1"/>
     <w:lsdException w:name="annotation subject" w:semiHidden="1" w:unhideWhenUsed="1"/>
     <w:lsdException w:name="No List" w:semiHidden="1" w:unhideWhenUsed="1"/>
     <w:lsdException w:name="Outline List 1" w:semiHidden="1" w:unhideWhenUsed="1"/>
@@ -358,8 +540,10 @@
     <w:lsdException w:name="Table Subtle 2" w:semiHidden="1" w:unhideWhenUsed="1"/>
     <w:lsdException w:name="Table Web 1" w:semiHidden="1" w:unhideWhenUsed="1"/>
     <w:lsdException w:name="Table Web 2" w:semiHidden="1" w:unhideWhenUsed="1"/>
+    <w:lsdException w:name="Table Web 3" w:semiHidden="1" w:unhideWhenUsed="1"/>
     <w:lsdException w:name="Balloon Text" w:semiHidden="1" w:unhideWhenUsed="1"/>
     <w:lsdException w:name="Table Grid" w:uiPriority="39"/>
+    <w:lsdException w:name="Table Theme" w:semiHidden="1" w:unhideWhenUsed="1"/>
     <w:lsdException w:name="Placeholder Text" w:semiHidden="1"/>
     <w:lsdException w:name="No Spacing" w:uiPriority="1" w:qFormat="1"/>
     <w:lsdException w:name="Light Shading" w:uiPriority="60"/>
@@ -877,7 +1061,7 @@
 </file>
 
 <file path=customXml/itemProps1.xml><?xml version="1.0" encoding="utf-8"?>
-<ds:datastoreItem xmlns:ds="http://schemas.openxmlformats.org/officeDocument/2006/customXml" ds:itemID="{D93062BC-ABF5-4793-8918-8FD5E59FEF7D}">
+<ds:datastoreItem xmlns:ds="http://schemas.openxmlformats.org/officeDocument/2006/customXml" ds:itemID="{F5A45A09-FB8E-427B-AEE1-AAF115CA0F0E}">
   <ds:schemaRefs>
     <ds:schemaRef ds:uri="http://schemas.openxmlformats.org/officeDocument/2006/bibliography"/>
   </ds:schemaRefs>

</xml_diff>